<commit_message>
cleaned up R scripts
use the SC_correlated_individuals_experiments script now
(correlated Ct work moved to separate file)
</commit_message>
<xml_diff>
--- a/Pinsky Paper, Figures, Notes/transmission_rates_research.docx
+++ b/Pinsky Paper, Figures, Notes/transmission_rates_research.docx
@@ -6,92 +6,38 @@
       <w:tblPr>
         <w:tblStyle w:val="TableGrid"/>
         <w:tblW w:w="14215" w:type="dxa"/>
+        <w:tblLayout w:type="fixed"/>
         <w:tblLook w:val="04A0" w:firstRow="1" w:lastRow="0" w:firstColumn="1" w:lastColumn="0" w:noHBand="0" w:noVBand="1"/>
       </w:tblPr>
       <w:tblGrid>
         <w:gridCol w:w="1586"/>
-        <w:gridCol w:w="1636"/>
-        <w:gridCol w:w="3967"/>
-        <w:gridCol w:w="7026"/>
+        <w:gridCol w:w="1919"/>
+        <w:gridCol w:w="5310"/>
+        <w:gridCol w:w="5400"/>
       </w:tblGrid>
       <w:tr>
         <w:tc>
           <w:tcPr>
-            <w:tcW w:w="1870" w:type="dxa"/>
-          </w:tcPr>
-          <w:p>
-            <w:pPr>
-              <w:rPr>
-                <w:sz w:val="20"/>
-                <w:szCs w:val="20"/>
-              </w:rPr>
-            </w:pPr>
-            <w:r>
-              <w:rPr>
-                <w:sz w:val="20"/>
-                <w:szCs w:val="20"/>
-              </w:rPr>
-              <w:t>Community Type</w:t>
-            </w:r>
-          </w:p>
-        </w:tc>
-        <w:tc>
-          <w:tcPr>
-            <w:tcW w:w="1870" w:type="dxa"/>
-          </w:tcPr>
-          <w:p>
-            <w:pPr>
-              <w:rPr>
-                <w:sz w:val="20"/>
-                <w:szCs w:val="20"/>
-              </w:rPr>
-            </w:pPr>
-            <w:r>
-              <w:rPr>
-                <w:sz w:val="20"/>
-                <w:szCs w:val="20"/>
-              </w:rPr>
-              <w:t>Transmission rate</w:t>
-            </w:r>
-          </w:p>
-        </w:tc>
-        <w:tc>
-          <w:tcPr>
-            <w:tcW w:w="5795" w:type="dxa"/>
-          </w:tcPr>
-          <w:p>
-            <w:pPr>
-              <w:rPr>
-                <w:sz w:val="20"/>
-                <w:szCs w:val="20"/>
-              </w:rPr>
-            </w:pPr>
-            <w:r>
-              <w:rPr>
-                <w:sz w:val="20"/>
-                <w:szCs w:val="20"/>
-              </w:rPr>
-              <w:t>Notes</w:t>
-            </w:r>
-          </w:p>
-        </w:tc>
-        <w:tc>
-          <w:tcPr>
-            <w:tcW w:w="4680" w:type="dxa"/>
-          </w:tcPr>
-          <w:p>
-            <w:pPr>
-              <w:rPr>
-                <w:sz w:val="20"/>
-                <w:szCs w:val="20"/>
-              </w:rPr>
-            </w:pPr>
-            <w:r>
-              <w:rPr>
-                <w:sz w:val="20"/>
-                <w:szCs w:val="20"/>
-              </w:rPr>
-              <w:t>Data Source</w:t>
+            <w:tcW w:w="14215" w:type="dxa"/>
+            <w:gridSpan w:val="4"/>
+          </w:tcPr>
+          <w:p>
+            <w:pPr>
+              <w:rPr>
+                <w:b/>
+                <w:bCs/>
+                <w:sz w:val="20"/>
+                <w:szCs w:val="20"/>
+              </w:rPr>
+            </w:pPr>
+            <w:r>
+              <w:rPr>
+                <w:b/>
+                <w:bCs/>
+                <w:sz w:val="20"/>
+                <w:szCs w:val="20"/>
+              </w:rPr>
+              <w:t>Table A: Transmission Rates in Different Network / Community Types, as Reported in the Literature</w:t>
             </w:r>
           </w:p>
         </w:tc>
@@ -99,7 +45,105 @@
       <w:tr>
         <w:tc>
           <w:tcPr>
-            <w:tcW w:w="1870" w:type="dxa"/>
+            <w:tcW w:w="1586" w:type="dxa"/>
+          </w:tcPr>
+          <w:p>
+            <w:pPr>
+              <w:rPr>
+                <w:b/>
+                <w:bCs/>
+                <w:sz w:val="20"/>
+                <w:szCs w:val="20"/>
+              </w:rPr>
+            </w:pPr>
+            <w:r>
+              <w:rPr>
+                <w:b/>
+                <w:bCs/>
+                <w:sz w:val="20"/>
+                <w:szCs w:val="20"/>
+              </w:rPr>
+              <w:t>Community Type</w:t>
+            </w:r>
+          </w:p>
+        </w:tc>
+        <w:tc>
+          <w:tcPr>
+            <w:tcW w:w="1919" w:type="dxa"/>
+          </w:tcPr>
+          <w:p>
+            <w:pPr>
+              <w:rPr>
+                <w:b/>
+                <w:bCs/>
+                <w:sz w:val="20"/>
+                <w:szCs w:val="20"/>
+              </w:rPr>
+            </w:pPr>
+            <w:r>
+              <w:rPr>
+                <w:b/>
+                <w:bCs/>
+                <w:sz w:val="20"/>
+                <w:szCs w:val="20"/>
+              </w:rPr>
+              <w:t>Transmission rate</w:t>
+            </w:r>
+          </w:p>
+        </w:tc>
+        <w:tc>
+          <w:tcPr>
+            <w:tcW w:w="5310" w:type="dxa"/>
+          </w:tcPr>
+          <w:p>
+            <w:pPr>
+              <w:rPr>
+                <w:b/>
+                <w:bCs/>
+                <w:sz w:val="20"/>
+                <w:szCs w:val="20"/>
+              </w:rPr>
+            </w:pPr>
+            <w:r>
+              <w:rPr>
+                <w:b/>
+                <w:bCs/>
+                <w:sz w:val="20"/>
+                <w:szCs w:val="20"/>
+              </w:rPr>
+              <w:t>Notes</w:t>
+            </w:r>
+          </w:p>
+        </w:tc>
+        <w:tc>
+          <w:tcPr>
+            <w:tcW w:w="5400" w:type="dxa"/>
+          </w:tcPr>
+          <w:p>
+            <w:pPr>
+              <w:rPr>
+                <w:b/>
+                <w:bCs/>
+                <w:sz w:val="20"/>
+                <w:szCs w:val="20"/>
+              </w:rPr>
+            </w:pPr>
+            <w:r>
+              <w:rPr>
+                <w:b/>
+                <w:bCs/>
+                <w:sz w:val="20"/>
+                <w:szCs w:val="20"/>
+              </w:rPr>
+              <w:t>Data Source</w:t>
+            </w:r>
+          </w:p>
+        </w:tc>
+      </w:tr>
+      <w:tr>
+        <w:tc>
+          <w:tcPr>
+            <w:tcW w:w="1586" w:type="dxa"/>
           </w:tcPr>
           <w:p>
             <w:pPr>
@@ -119,21 +163,36 @@
         </w:tc>
         <w:tc>
           <w:tcPr>
-            <w:tcW w:w="1870" w:type="dxa"/>
-          </w:tcPr>
-          <w:p>
-            <w:pPr>
-              <w:rPr>
-                <w:sz w:val="20"/>
-                <w:szCs w:val="20"/>
-              </w:rPr>
-            </w:pPr>
-            <w:r>
-              <w:rPr>
-                <w:sz w:val="20"/>
-                <w:szCs w:val="20"/>
-              </w:rPr>
-              <w:t xml:space="preserve">Secondary infection rate = </w:t>
+            <w:tcW w:w="1919" w:type="dxa"/>
+          </w:tcPr>
+          <w:p>
+            <w:pPr>
+              <w:rPr>
+                <w:sz w:val="20"/>
+                <w:szCs w:val="20"/>
+              </w:rPr>
+            </w:pPr>
+            <w:r>
+              <w:rPr>
+                <w:sz w:val="20"/>
+                <w:szCs w:val="20"/>
+              </w:rPr>
+              <w:t>Secondary infection rate</w:t>
+            </w:r>
+            <w:r>
+              <w:rPr>
+                <w:rStyle w:val="FootnoteReference"/>
+                <w:sz w:val="20"/>
+                <w:szCs w:val="20"/>
+              </w:rPr>
+              <w:footnoteReference w:id="1"/>
+            </w:r>
+            <w:r>
+              <w:rPr>
+                <w:sz w:val="20"/>
+                <w:szCs w:val="20"/>
+              </w:rPr>
+              <w:t xml:space="preserve"> = </w:t>
             </w:r>
             <w:r>
               <w:rPr>
@@ -142,7 +201,25 @@
                 <w:szCs w:val="20"/>
                 <w:shd w:val="clear" w:color="auto" w:fill="FFFFFF"/>
               </w:rPr>
-              <w:t>53% (95% confidence interval [CI] = 46%–60%)</w:t>
+              <w:t xml:space="preserve">53% (95% </w:t>
+            </w:r>
+            <w:r>
+              <w:rPr>
+                <w:color w:val="000000"/>
+                <w:sz w:val="20"/>
+                <w:szCs w:val="20"/>
+                <w:shd w:val="clear" w:color="auto" w:fill="FFFFFF"/>
+              </w:rPr>
+              <w:t xml:space="preserve">CI: </w:t>
+            </w:r>
+            <w:r>
+              <w:rPr>
+                <w:color w:val="000000"/>
+                <w:sz w:val="20"/>
+                <w:szCs w:val="20"/>
+                <w:shd w:val="clear" w:color="auto" w:fill="FFFFFF"/>
+              </w:rPr>
+              <w:t> 46–60%)</w:t>
             </w:r>
           </w:p>
           <w:p>
@@ -179,7 +256,7 @@
         </w:tc>
         <w:tc>
           <w:tcPr>
-            <w:tcW w:w="5795" w:type="dxa"/>
+            <w:tcW w:w="5310" w:type="dxa"/>
           </w:tcPr>
           <w:p>
             <w:pPr>
@@ -227,15 +304,119 @@
               </w:rPr>
               <w:t>After enrollment, index patients (</w:t>
             </w:r>
+            <w:r>
+              <w:rPr>
+                <w:color w:val="000000"/>
+                <w:sz w:val="20"/>
+                <w:szCs w:val="20"/>
+                <w:shd w:val="clear" w:color="auto" w:fill="FFFFFF"/>
+              </w:rPr>
+              <w:t>initial</w:t>
+            </w:r>
+            <w:r>
+              <w:rPr>
+                <w:color w:val="000000"/>
+                <w:sz w:val="20"/>
+                <w:szCs w:val="20"/>
+                <w:shd w:val="clear" w:color="auto" w:fill="FFFFFF"/>
+              </w:rPr>
+              <w:t xml:space="preserve"> person who tested positive via RT-PCR test) and household members completed symptom diaries and obtained self-collected specimens (nasal swabs only or nasal swabs and saliva samples), daily for 14 days</w:t>
+            </w:r>
+            <w:r>
+              <w:rPr>
+                <w:color w:val="000000"/>
+                <w:sz w:val="20"/>
+                <w:szCs w:val="20"/>
+                <w:shd w:val="clear" w:color="auto" w:fill="FFFFFF"/>
+              </w:rPr>
+              <w:t>; specimens from the first 7 days were tested for SARS-CoV-2</w:t>
+            </w:r>
+          </w:p>
+          <w:p>
+            <w:pPr>
+              <w:rPr>
+                <w:sz w:val="20"/>
+                <w:szCs w:val="20"/>
+              </w:rPr>
+            </w:pPr>
+            <w:r>
+              <w:rPr>
+                <w:sz w:val="20"/>
+                <w:szCs w:val="20"/>
+              </w:rPr>
+              <w:t>Endpoint: 7-day secondary infection rate</w:t>
+            </w:r>
+          </w:p>
+          <w:p>
+            <w:pPr>
+              <w:rPr>
+                <w:sz w:val="20"/>
+                <w:szCs w:val="20"/>
+              </w:rPr>
+            </w:pPr>
+            <w:r>
+              <w:rPr>
+                <w:sz w:val="20"/>
+                <w:szCs w:val="20"/>
+              </w:rPr>
+              <w:t xml:space="preserve">Results: </w:t>
+            </w:r>
+            <w:r>
+              <w:rPr>
+                <w:color w:val="000000"/>
+                <w:sz w:val="20"/>
+                <w:szCs w:val="20"/>
+                <w:shd w:val="clear" w:color="auto" w:fill="FFFFFF"/>
+              </w:rPr>
+              <w:t>191 enrolled household contacts of 101 index patients reported having no symptoms on the day of the associated index patient’s illness onset; among these 191 contacts, 102 had SARS-CoV-2 detected in either nasal or saliva specimens during follow-up, for a secondary infection rate of 53% (95% confidence interval [CI] = 46%–60%). Among fourteen households in which the index patient was aged &lt;18 years, the secondary infection rate from index patients aged &lt;12 years was 53% (95% CI = 31%–74%) and from index patients aged 12–17 years was 38% (95% CI = 23%–56%).</w:t>
+            </w:r>
+          </w:p>
+          <w:p>
+            <w:pPr>
+              <w:rPr>
+                <w:sz w:val="20"/>
+                <w:szCs w:val="20"/>
+              </w:rPr>
+            </w:pPr>
+          </w:p>
+          <w:p>
+            <w:pPr>
+              <w:rPr>
+                <w:sz w:val="20"/>
+                <w:szCs w:val="20"/>
+              </w:rPr>
+            </w:pPr>
+          </w:p>
+        </w:tc>
+        <w:tc>
+          <w:tcPr>
+            <w:tcW w:w="5400" w:type="dxa"/>
+          </w:tcPr>
+          <w:p>
+            <w:pPr>
+              <w:rPr>
+                <w:sz w:val="20"/>
+                <w:szCs w:val="20"/>
+              </w:rPr>
+            </w:pPr>
+            <w:r>
+              <w:rPr>
+                <w:color w:val="000000"/>
+                <w:sz w:val="20"/>
+                <w:szCs w:val="20"/>
+                <w:shd w:val="clear" w:color="auto" w:fill="DEE8FF"/>
+              </w:rPr>
+              <w:t xml:space="preserve">Grijalva CG, </w:t>
+            </w:r>
             <w:proofErr w:type="spellStart"/>
             <w:r>
               <w:rPr>
                 <w:color w:val="000000"/>
                 <w:sz w:val="20"/>
                 <w:szCs w:val="20"/>
-                <w:shd w:val="clear" w:color="auto" w:fill="FFFFFF"/>
-              </w:rPr>
-              <w:t>intial</w:t>
+                <w:shd w:val="clear" w:color="auto" w:fill="DEE8FF"/>
+              </w:rPr>
+              <w:t>Rolfes</w:t>
             </w:r>
             <w:proofErr w:type="spellEnd"/>
             <w:r>
@@ -243,87 +424,31 @@
                 <w:color w:val="000000"/>
                 <w:sz w:val="20"/>
                 <w:szCs w:val="20"/>
-                <w:shd w:val="clear" w:color="auto" w:fill="FFFFFF"/>
-              </w:rPr>
-              <w:t xml:space="preserve"> person who tested positive via RT-PCR test) and household members completed symptom diaries and obtained self-collected specimens (nasal swabs only or nasal swabs and saliva samples), daily for 14 days</w:t>
-            </w:r>
+                <w:shd w:val="clear" w:color="auto" w:fill="DEE8FF"/>
+              </w:rPr>
+              <w:t xml:space="preserve"> MA, Zhu Y, et al. Transmission of SARS-COV-2 Infections in Households — Tennessee and Wisconsin, April–September 2020. MMWR </w:t>
+            </w:r>
+            <w:proofErr w:type="spellStart"/>
             <w:r>
               <w:rPr>
                 <w:color w:val="000000"/>
                 <w:sz w:val="20"/>
                 <w:szCs w:val="20"/>
-                <w:shd w:val="clear" w:color="auto" w:fill="FFFFFF"/>
-              </w:rPr>
-              <w:t>; specimens from the first 7 days were tested for SARS-CoV-2</w:t>
-            </w:r>
-          </w:p>
-          <w:p>
-            <w:pPr>
-              <w:rPr>
-                <w:sz w:val="20"/>
-                <w:szCs w:val="20"/>
-              </w:rPr>
-            </w:pPr>
-            <w:r>
-              <w:rPr>
-                <w:sz w:val="20"/>
-                <w:szCs w:val="20"/>
-              </w:rPr>
-              <w:t>Endpoint: 7-day secondary infection rate</w:t>
-            </w:r>
-          </w:p>
-          <w:p>
-            <w:pPr>
-              <w:rPr>
-                <w:sz w:val="20"/>
-                <w:szCs w:val="20"/>
-              </w:rPr>
-            </w:pPr>
-            <w:r>
-              <w:rPr>
-                <w:sz w:val="20"/>
-                <w:szCs w:val="20"/>
-              </w:rPr>
-              <w:t xml:space="preserve">Results: </w:t>
-            </w:r>
+                <w:shd w:val="clear" w:color="auto" w:fill="DEE8FF"/>
+              </w:rPr>
+              <w:t>Morb</w:t>
+            </w:r>
+            <w:proofErr w:type="spellEnd"/>
             <w:r>
               <w:rPr>
                 <w:color w:val="000000"/>
                 <w:sz w:val="20"/>
                 <w:szCs w:val="20"/>
-                <w:shd w:val="clear" w:color="auto" w:fill="FFFFFF"/>
-              </w:rPr>
-              <w:t>191 enrolled household contacts of 101 index patients reported having no symptoms on the day of the associated index patient’s illness onset; among these 191 contacts, 102 had SARS-CoV-2 detected in either nasal or saliva specimens during follow-up, for a secondary infection rate of 53% (95% confidence interval [CI] = 46%–60%). Among fourteen households in which the index patient was aged &lt;18 years, the secondary infection rate from index patients aged &lt;12 years was 53% (95% CI = 31%–74%) and from index patients aged 12–17 years was 38% (95% CI = 23%–56%).</w:t>
-            </w:r>
-          </w:p>
-          <w:p>
-            <w:pPr>
-              <w:rPr>
-                <w:sz w:val="20"/>
-                <w:szCs w:val="20"/>
-              </w:rPr>
-            </w:pPr>
-          </w:p>
-          <w:p>
-            <w:pPr>
-              <w:rPr>
-                <w:sz w:val="20"/>
-                <w:szCs w:val="20"/>
-              </w:rPr>
-            </w:pPr>
-          </w:p>
-        </w:tc>
-        <w:tc>
-          <w:tcPr>
-            <w:tcW w:w="4680" w:type="dxa"/>
-          </w:tcPr>
-          <w:p>
-            <w:pPr>
-              <w:rPr>
-                <w:sz w:val="20"/>
-                <w:szCs w:val="20"/>
-              </w:rPr>
-            </w:pPr>
+                <w:shd w:val="clear" w:color="auto" w:fill="DEE8FF"/>
+              </w:rPr>
+              <w:t xml:space="preserve"> Mortal </w:t>
+            </w:r>
+            <w:proofErr w:type="spellStart"/>
             <w:r>
               <w:rPr>
                 <w:color w:val="000000"/>
@@ -331,9 +456,9 @@
                 <w:szCs w:val="20"/>
                 <w:shd w:val="clear" w:color="auto" w:fill="DEE8FF"/>
               </w:rPr>
-              <w:t xml:space="preserve">Grijalva CG, </w:t>
-            </w:r>
-            <w:proofErr w:type="spellStart"/>
+              <w:t>Wkly</w:t>
+            </w:r>
+            <w:proofErr w:type="spellEnd"/>
             <w:r>
               <w:rPr>
                 <w:color w:val="000000"/>
@@ -341,9 +466,9 @@
                 <w:szCs w:val="20"/>
                 <w:shd w:val="clear" w:color="auto" w:fill="DEE8FF"/>
               </w:rPr>
-              <w:t>Rolfes</w:t>
-            </w:r>
-            <w:proofErr w:type="spellEnd"/>
+              <w:t xml:space="preserve"> Rep </w:t>
+            </w:r>
+            <w:proofErr w:type="gramStart"/>
             <w:r>
               <w:rPr>
                 <w:color w:val="000000"/>
@@ -351,9 +476,9 @@
                 <w:szCs w:val="20"/>
                 <w:shd w:val="clear" w:color="auto" w:fill="DEE8FF"/>
               </w:rPr>
-              <w:t xml:space="preserve"> MA, Zhu Y, et al. Transmission of SARS-COV-2 Infections in Households — Tennessee and Wisconsin, April–September 2020. MMWR </w:t>
-            </w:r>
-            <w:proofErr w:type="spellStart"/>
+              <w:t>2020;69:1631</w:t>
+            </w:r>
+            <w:proofErr w:type="gramEnd"/>
             <w:r>
               <w:rPr>
                 <w:color w:val="000000"/>
@@ -361,59 +486,9 @@
                 <w:szCs w:val="20"/>
                 <w:shd w:val="clear" w:color="auto" w:fill="DEE8FF"/>
               </w:rPr>
-              <w:t>Morb</w:t>
-            </w:r>
-            <w:proofErr w:type="spellEnd"/>
-            <w:r>
-              <w:rPr>
-                <w:color w:val="000000"/>
-                <w:sz w:val="20"/>
-                <w:szCs w:val="20"/>
-                <w:shd w:val="clear" w:color="auto" w:fill="DEE8FF"/>
-              </w:rPr>
-              <w:t xml:space="preserve"> Mortal </w:t>
-            </w:r>
-            <w:proofErr w:type="spellStart"/>
-            <w:r>
-              <w:rPr>
-                <w:color w:val="000000"/>
-                <w:sz w:val="20"/>
-                <w:szCs w:val="20"/>
-                <w:shd w:val="clear" w:color="auto" w:fill="DEE8FF"/>
-              </w:rPr>
-              <w:t>Wkly</w:t>
-            </w:r>
-            <w:proofErr w:type="spellEnd"/>
-            <w:r>
-              <w:rPr>
-                <w:color w:val="000000"/>
-                <w:sz w:val="20"/>
-                <w:szCs w:val="20"/>
-                <w:shd w:val="clear" w:color="auto" w:fill="DEE8FF"/>
-              </w:rPr>
-              <w:t xml:space="preserve"> Rep </w:t>
-            </w:r>
-            <w:proofErr w:type="gramStart"/>
-            <w:r>
-              <w:rPr>
-                <w:color w:val="000000"/>
-                <w:sz w:val="20"/>
-                <w:szCs w:val="20"/>
-                <w:shd w:val="clear" w:color="auto" w:fill="DEE8FF"/>
-              </w:rPr>
-              <w:t>2020;69:1631</w:t>
-            </w:r>
-            <w:proofErr w:type="gramEnd"/>
-            <w:r>
-              <w:rPr>
-                <w:color w:val="000000"/>
-                <w:sz w:val="20"/>
-                <w:szCs w:val="20"/>
-                <w:shd w:val="clear" w:color="auto" w:fill="DEE8FF"/>
-              </w:rPr>
               <w:t>–1634. DOI: </w:t>
             </w:r>
-            <w:hyperlink r:id="rId6" w:tgtFrame="_blank" w:history="1">
+            <w:hyperlink r:id="rId7" w:tgtFrame="_blank" w:history="1">
               <w:r>
                 <w:rPr>
                   <w:rStyle w:val="Hyperlink"/>
@@ -447,7 +522,7 @@
       <w:tr>
         <w:tc>
           <w:tcPr>
-            <w:tcW w:w="1870" w:type="dxa"/>
+            <w:tcW w:w="1586" w:type="dxa"/>
           </w:tcPr>
           <w:p>
             <w:pPr>
@@ -463,11 +538,18 @@
               </w:rPr>
               <w:t xml:space="preserve">Choral Rehearsal </w:t>
             </w:r>
-          </w:p>
-        </w:tc>
-        <w:tc>
-          <w:tcPr>
-            <w:tcW w:w="1870" w:type="dxa"/>
+            <w:r>
+              <w:rPr>
+                <w:sz w:val="20"/>
+                <w:szCs w:val="20"/>
+              </w:rPr>
+              <w:t>(singing)</w:t>
+            </w:r>
+          </w:p>
+        </w:tc>
+        <w:tc>
+          <w:tcPr>
+            <w:tcW w:w="1919" w:type="dxa"/>
           </w:tcPr>
           <w:p>
             <w:pPr>
@@ -497,7 +579,7 @@
         </w:tc>
         <w:tc>
           <w:tcPr>
-            <w:tcW w:w="5795" w:type="dxa"/>
+            <w:tcW w:w="5310" w:type="dxa"/>
           </w:tcPr>
           <w:p>
             <w:pPr>
@@ -542,7 +624,7 @@
         </w:tc>
         <w:tc>
           <w:tcPr>
-            <w:tcW w:w="4680" w:type="dxa"/>
+            <w:tcW w:w="5400" w:type="dxa"/>
           </w:tcPr>
           <w:p>
             <w:pPr>
@@ -743,7 +825,7 @@
               </w:rPr>
               <w:t>. </w:t>
             </w:r>
-            <w:hyperlink r:id="rId7" w:history="1">
+            <w:hyperlink r:id="rId8" w:history="1">
               <w:r>
                 <w:rPr>
                   <w:rStyle w:val="Hyperlink"/>
@@ -784,41 +866,40 @@
       <w:tr>
         <w:tc>
           <w:tcPr>
-            <w:tcW w:w="1870" w:type="dxa"/>
-          </w:tcPr>
-          <w:p>
-            <w:pPr>
-              <w:rPr>
-                <w:sz w:val="20"/>
-                <w:szCs w:val="20"/>
-              </w:rPr>
-            </w:pPr>
-            <w:r>
-              <w:rPr>
-                <w:sz w:val="20"/>
-                <w:szCs w:val="20"/>
-              </w:rPr>
-              <w:lastRenderedPageBreak/>
+            <w:tcW w:w="1586" w:type="dxa"/>
+          </w:tcPr>
+          <w:p>
+            <w:pPr>
+              <w:rPr>
+                <w:sz w:val="20"/>
+                <w:szCs w:val="20"/>
+              </w:rPr>
+            </w:pPr>
+            <w:r>
+              <w:rPr>
+                <w:sz w:val="20"/>
+                <w:szCs w:val="20"/>
+              </w:rPr>
               <w:t xml:space="preserve">Gym </w:t>
             </w:r>
           </w:p>
         </w:tc>
         <w:tc>
           <w:tcPr>
-            <w:tcW w:w="1870" w:type="dxa"/>
-          </w:tcPr>
-          <w:p>
-            <w:pPr>
-              <w:rPr>
-                <w:sz w:val="20"/>
-                <w:szCs w:val="20"/>
-              </w:rPr>
-            </w:pPr>
-          </w:p>
-        </w:tc>
-        <w:tc>
-          <w:tcPr>
-            <w:tcW w:w="5795" w:type="dxa"/>
+            <w:tcW w:w="1919" w:type="dxa"/>
+          </w:tcPr>
+          <w:p>
+            <w:pPr>
+              <w:rPr>
+                <w:sz w:val="20"/>
+                <w:szCs w:val="20"/>
+              </w:rPr>
+            </w:pPr>
+          </w:p>
+        </w:tc>
+        <w:tc>
+          <w:tcPr>
+            <w:tcW w:w="5310" w:type="dxa"/>
           </w:tcPr>
           <w:p>
             <w:pPr>
@@ -864,7 +945,7 @@
         </w:tc>
         <w:tc>
           <w:tcPr>
-            <w:tcW w:w="4680" w:type="dxa"/>
+            <w:tcW w:w="5400" w:type="dxa"/>
           </w:tcPr>
           <w:p>
             <w:pPr>
@@ -910,40 +991,41 @@
       <w:tr>
         <w:tc>
           <w:tcPr>
-            <w:tcW w:w="1870" w:type="dxa"/>
-          </w:tcPr>
-          <w:p>
-            <w:pPr>
-              <w:rPr>
-                <w:sz w:val="20"/>
-                <w:szCs w:val="20"/>
-              </w:rPr>
-            </w:pPr>
-            <w:r>
-              <w:rPr>
-                <w:sz w:val="20"/>
-                <w:szCs w:val="20"/>
-              </w:rPr>
+            <w:tcW w:w="1586" w:type="dxa"/>
+          </w:tcPr>
+          <w:p>
+            <w:pPr>
+              <w:rPr>
+                <w:sz w:val="20"/>
+                <w:szCs w:val="20"/>
+              </w:rPr>
+            </w:pPr>
+            <w:r>
+              <w:rPr>
+                <w:sz w:val="20"/>
+                <w:szCs w:val="20"/>
+              </w:rPr>
+              <w:lastRenderedPageBreak/>
               <w:t xml:space="preserve">Office </w:t>
             </w:r>
           </w:p>
         </w:tc>
         <w:tc>
           <w:tcPr>
-            <w:tcW w:w="1870" w:type="dxa"/>
-          </w:tcPr>
-          <w:p>
-            <w:pPr>
-              <w:rPr>
-                <w:sz w:val="20"/>
-                <w:szCs w:val="20"/>
-              </w:rPr>
-            </w:pPr>
-          </w:p>
-        </w:tc>
-        <w:tc>
-          <w:tcPr>
-            <w:tcW w:w="5795" w:type="dxa"/>
+            <w:tcW w:w="1919" w:type="dxa"/>
+          </w:tcPr>
+          <w:p>
+            <w:pPr>
+              <w:rPr>
+                <w:sz w:val="20"/>
+                <w:szCs w:val="20"/>
+              </w:rPr>
+            </w:pPr>
+          </w:p>
+        </w:tc>
+        <w:tc>
+          <w:tcPr>
+            <w:tcW w:w="5310" w:type="dxa"/>
           </w:tcPr>
           <w:p>
             <w:pPr>
@@ -989,7 +1071,7 @@
         </w:tc>
         <w:tc>
           <w:tcPr>
-            <w:tcW w:w="4680" w:type="dxa"/>
+            <w:tcW w:w="5400" w:type="dxa"/>
           </w:tcPr>
           <w:p>
             <w:pPr>
@@ -1043,7 +1125,7 @@
       <w:tr>
         <w:tc>
           <w:tcPr>
-            <w:tcW w:w="1870" w:type="dxa"/>
+            <w:tcW w:w="1586" w:type="dxa"/>
           </w:tcPr>
           <w:p>
             <w:pPr>
@@ -1063,7 +1145,7 @@
         </w:tc>
         <w:tc>
           <w:tcPr>
-            <w:tcW w:w="1870" w:type="dxa"/>
+            <w:tcW w:w="1919" w:type="dxa"/>
           </w:tcPr>
           <w:p>
             <w:pPr>
@@ -1110,7 +1192,7 @@
         </w:tc>
         <w:tc>
           <w:tcPr>
-            <w:tcW w:w="5795" w:type="dxa"/>
+            <w:tcW w:w="5310" w:type="dxa"/>
           </w:tcPr>
           <w:p>
             <w:pPr>
@@ -1132,7 +1214,7 @@
         </w:tc>
         <w:tc>
           <w:tcPr>
-            <w:tcW w:w="4680" w:type="dxa"/>
+            <w:tcW w:w="5400" w:type="dxa"/>
           </w:tcPr>
           <w:p>
             <w:pPr>
@@ -1189,7 +1271,7 @@
           <w:sz w:val="20"/>
           <w:szCs w:val="20"/>
         </w:rPr>
-        <w:t xml:space="preserve">Complete above table using the following? </w:t>
+        <w:t xml:space="preserve">Additional resource that might be useful for Table A: </w:t>
       </w:r>
     </w:p>
     <w:p>
@@ -1207,7 +1289,7 @@
         </w:rPr>
         <w:t xml:space="preserve">"J.L. Jimenez, COVID-19 Aerosol Transmission Estimator, </w:t>
       </w:r>
-      <w:hyperlink r:id="rId8" w:tgtFrame="_blank" w:history="1">
+      <w:hyperlink r:id="rId9" w:tgtFrame="_blank" w:history="1">
         <w:r>
           <w:rPr>
             <w:rStyle w:val="Hyperlink"/>
@@ -1251,15 +1333,7 @@
           <w:szCs w:val="20"/>
         </w:rPr>
       </w:pPr>
-    </w:p>
-    <w:p>
-      <w:pPr>
-        <w:rPr>
-          <w:sz w:val="20"/>
-          <w:szCs w:val="20"/>
-        </w:rPr>
-      </w:pPr>
-      <w:hyperlink r:id="rId9" w:anchor="gid=1425126572" w:history="1">
+      <w:hyperlink r:id="rId10" w:anchor="gid=1425126572" w:history="1">
         <w:r>
           <w:rPr>
             <w:rStyle w:val="Hyperlink"/>
@@ -1299,29 +1373,27 @@
         </w:rPr>
         <w:t>**this estimator assumes that air is well-</w:t>
       </w:r>
-      <w:proofErr w:type="spellStart"/>
-      <w:r>
-        <w:rPr>
-          <w:sz w:val="20"/>
-          <w:szCs w:val="20"/>
-        </w:rPr>
-        <w:t>mized</w:t>
-      </w:r>
-      <w:proofErr w:type="spellEnd"/>
-      <w:r>
-        <w:rPr>
-          <w:sz w:val="20"/>
-          <w:szCs w:val="20"/>
-        </w:rPr>
-        <w:t xml:space="preserve"> and that people observe physical distancing (no droplet </w:t>
-      </w:r>
       <w:proofErr w:type="gramStart"/>
       <w:r>
         <w:rPr>
           <w:sz w:val="20"/>
           <w:szCs w:val="20"/>
         </w:rPr>
-        <w:t>transmission;</w:t>
+        <w:t>mi</w:t>
+      </w:r>
+      <w:r>
+        <w:rPr>
+          <w:sz w:val="20"/>
+          <w:szCs w:val="20"/>
+        </w:rPr>
+        <w:t>x</w:t>
+      </w:r>
+      <w:r>
+        <w:rPr>
+          <w:sz w:val="20"/>
+          <w:szCs w:val="20"/>
+        </w:rPr>
+        <w:t>ed</w:t>
       </w:r>
       <w:proofErr w:type="gramEnd"/>
       <w:r>
@@ -1329,7 +1401,7 @@
           <w:sz w:val="20"/>
           <w:szCs w:val="20"/>
         </w:rPr>
-        <w:t xml:space="preserve"> accounts for airborne transmission only)</w:t>
+        <w:t xml:space="preserve"> and that people observe physical distancing (no droplet transmission; accounts for airborne transmission only)</w:t>
       </w:r>
     </w:p>
     <w:p>
@@ -1374,8 +1446,16 @@
           <w:sz w:val="20"/>
           <w:szCs w:val="20"/>
         </w:rPr>
-        <w:t xml:space="preserve">Individual Risk </w:t>
+        <w:br w:type="page"/>
       </w:r>
+    </w:p>
+    <w:p>
+      <w:pPr>
+        <w:rPr>
+          <w:sz w:val="20"/>
+          <w:szCs w:val="20"/>
+        </w:rPr>
+      </w:pPr>
     </w:p>
     <w:tbl>
       <w:tblPr>
@@ -1392,81 +1472,24 @@
       <w:tr>
         <w:tc>
           <w:tcPr>
-            <w:tcW w:w="3237" w:type="dxa"/>
-          </w:tcPr>
-          <w:p>
-            <w:pPr>
-              <w:rPr>
-                <w:sz w:val="20"/>
-                <w:szCs w:val="20"/>
-              </w:rPr>
-            </w:pPr>
-            <w:r>
-              <w:rPr>
-                <w:sz w:val="20"/>
-                <w:szCs w:val="20"/>
-              </w:rPr>
-              <w:t>Occupation</w:t>
-            </w:r>
-          </w:p>
-        </w:tc>
-        <w:tc>
-          <w:tcPr>
-            <w:tcW w:w="3237" w:type="dxa"/>
-          </w:tcPr>
-          <w:p>
-            <w:pPr>
-              <w:rPr>
-                <w:sz w:val="20"/>
-                <w:szCs w:val="20"/>
-              </w:rPr>
-            </w:pPr>
-            <w:r>
-              <w:rPr>
-                <w:sz w:val="20"/>
-                <w:szCs w:val="20"/>
-              </w:rPr>
-              <w:t xml:space="preserve">Risk </w:t>
-            </w:r>
-          </w:p>
-        </w:tc>
-        <w:tc>
-          <w:tcPr>
-            <w:tcW w:w="3238" w:type="dxa"/>
-          </w:tcPr>
-          <w:p>
-            <w:pPr>
-              <w:rPr>
-                <w:sz w:val="20"/>
-                <w:szCs w:val="20"/>
-              </w:rPr>
-            </w:pPr>
-            <w:r>
-              <w:rPr>
-                <w:sz w:val="20"/>
-                <w:szCs w:val="20"/>
-              </w:rPr>
-              <w:t>Notes</w:t>
-            </w:r>
-          </w:p>
-        </w:tc>
-        <w:tc>
-          <w:tcPr>
-            <w:tcW w:w="3238" w:type="dxa"/>
-          </w:tcPr>
-          <w:p>
-            <w:pPr>
-              <w:rPr>
-                <w:sz w:val="20"/>
-                <w:szCs w:val="20"/>
-              </w:rPr>
-            </w:pPr>
-            <w:r>
-              <w:rPr>
-                <w:sz w:val="20"/>
-                <w:szCs w:val="20"/>
-              </w:rPr>
-              <w:t>Data Source</w:t>
+            <w:tcW w:w="12950" w:type="dxa"/>
+            <w:gridSpan w:val="4"/>
+          </w:tcPr>
+          <w:p>
+            <w:pPr>
+              <w:rPr>
+                <w:sz w:val="20"/>
+                <w:szCs w:val="20"/>
+              </w:rPr>
+            </w:pPr>
+            <w:r>
+              <w:rPr>
+                <w:b/>
+                <w:bCs/>
+                <w:sz w:val="20"/>
+                <w:szCs w:val="20"/>
+              </w:rPr>
+              <w:t>Table B: Individual Risk of COVID by Occupation and Other Personal Characteristics</w:t>
             </w:r>
           </w:p>
         </w:tc>
@@ -1474,7 +1497,89 @@
       <w:tr>
         <w:tc>
           <w:tcPr>
-            <w:tcW w:w="3237" w:type="dxa"/>
+            <w:tcW w:w="2103" w:type="dxa"/>
+          </w:tcPr>
+          <w:p>
+            <w:pPr>
+              <w:rPr>
+                <w:sz w:val="20"/>
+                <w:szCs w:val="20"/>
+              </w:rPr>
+            </w:pPr>
+            <w:r>
+              <w:rPr>
+                <w:sz w:val="20"/>
+                <w:szCs w:val="20"/>
+              </w:rPr>
+              <w:t>Occupation</w:t>
+            </w:r>
+          </w:p>
+        </w:tc>
+        <w:tc>
+          <w:tcPr>
+            <w:tcW w:w="1988" w:type="dxa"/>
+          </w:tcPr>
+          <w:p>
+            <w:pPr>
+              <w:rPr>
+                <w:sz w:val="20"/>
+                <w:szCs w:val="20"/>
+              </w:rPr>
+            </w:pPr>
+            <w:r>
+              <w:rPr>
+                <w:sz w:val="20"/>
+                <w:szCs w:val="20"/>
+              </w:rPr>
+              <w:t xml:space="preserve">Risk </w:t>
+            </w:r>
+          </w:p>
+        </w:tc>
+        <w:tc>
+          <w:tcPr>
+            <w:tcW w:w="2058" w:type="dxa"/>
+          </w:tcPr>
+          <w:p>
+            <w:pPr>
+              <w:rPr>
+                <w:sz w:val="20"/>
+                <w:szCs w:val="20"/>
+              </w:rPr>
+            </w:pPr>
+            <w:r>
+              <w:rPr>
+                <w:sz w:val="20"/>
+                <w:szCs w:val="20"/>
+              </w:rPr>
+              <w:t>Notes</w:t>
+            </w:r>
+          </w:p>
+        </w:tc>
+        <w:tc>
+          <w:tcPr>
+            <w:tcW w:w="6801" w:type="dxa"/>
+          </w:tcPr>
+          <w:p>
+            <w:pPr>
+              <w:rPr>
+                <w:sz w:val="20"/>
+                <w:szCs w:val="20"/>
+              </w:rPr>
+            </w:pPr>
+            <w:r>
+              <w:rPr>
+                <w:sz w:val="20"/>
+                <w:szCs w:val="20"/>
+              </w:rPr>
+              <w:t>Data Source</w:t>
+            </w:r>
+          </w:p>
+        </w:tc>
+      </w:tr>
+      <w:tr>
+        <w:tc>
+          <w:tcPr>
+            <w:tcW w:w="2103" w:type="dxa"/>
           </w:tcPr>
           <w:p>
             <w:pPr>
@@ -1512,7 +1617,7 @@
         </w:tc>
         <w:tc>
           <w:tcPr>
-            <w:tcW w:w="3237" w:type="dxa"/>
+            <w:tcW w:w="1988" w:type="dxa"/>
           </w:tcPr>
           <w:p>
             <w:pPr>
@@ -1549,7 +1654,7 @@
         </w:tc>
         <w:tc>
           <w:tcPr>
-            <w:tcW w:w="3238" w:type="dxa"/>
+            <w:tcW w:w="2058" w:type="dxa"/>
           </w:tcPr>
           <w:p>
             <w:pPr>
@@ -1601,7 +1706,7 @@
         </w:tc>
         <w:tc>
           <w:tcPr>
-            <w:tcW w:w="3238" w:type="dxa"/>
+            <w:tcW w:w="6801" w:type="dxa"/>
           </w:tcPr>
           <w:p>
             <w:pPr>
@@ -1617,7 +1722,6 @@
                 <w:szCs w:val="20"/>
                 <w:shd w:val="clear" w:color="auto" w:fill="DEE8FF"/>
               </w:rPr>
-              <w:lastRenderedPageBreak/>
               <w:t xml:space="preserve">Fisher KA, Olson SM, </w:t>
             </w:r>
             <w:proofErr w:type="spellStart"/>
@@ -1720,7 +1824,7 @@
               </w:rPr>
               <w:t>–1653. DOI: </w:t>
             </w:r>
-            <w:hyperlink r:id="rId10" w:tgtFrame="_blank" w:history="1">
+            <w:hyperlink r:id="rId11" w:tgtFrame="_blank" w:history="1">
               <w:r>
                 <w:rPr>
                   <w:rStyle w:val="Hyperlink"/>
@@ -1762,6 +1866,198 @@
           </w:p>
         </w:tc>
       </w:tr>
+      <w:tr>
+        <w:tc>
+          <w:tcPr>
+            <w:tcW w:w="2103" w:type="dxa"/>
+          </w:tcPr>
+          <w:p>
+            <w:pPr>
+              <w:rPr>
+                <w:sz w:val="20"/>
+                <w:szCs w:val="20"/>
+              </w:rPr>
+            </w:pPr>
+            <w:r>
+              <w:rPr>
+                <w:sz w:val="20"/>
+                <w:szCs w:val="20"/>
+              </w:rPr>
+              <w:t xml:space="preserve">Health care workers (patient facing and </w:t>
+            </w:r>
+            <w:proofErr w:type="spellStart"/>
+            <w:r>
+              <w:rPr>
+                <w:sz w:val="20"/>
+                <w:szCs w:val="20"/>
+              </w:rPr>
+              <w:t>non patient</w:t>
+            </w:r>
+            <w:proofErr w:type="spellEnd"/>
+            <w:r>
+              <w:rPr>
+                <w:sz w:val="20"/>
+                <w:szCs w:val="20"/>
+              </w:rPr>
+              <w:t xml:space="preserve"> facing combined) vs. non-health care workers</w:t>
+            </w:r>
+          </w:p>
+        </w:tc>
+        <w:tc>
+          <w:tcPr>
+            <w:tcW w:w="1988" w:type="dxa"/>
+          </w:tcPr>
+          <w:p>
+            <w:pPr>
+              <w:rPr>
+                <w:sz w:val="20"/>
+                <w:szCs w:val="20"/>
+              </w:rPr>
+            </w:pPr>
+            <w:proofErr w:type="spellStart"/>
+            <w:r>
+              <w:rPr>
+                <w:sz w:val="20"/>
+                <w:szCs w:val="20"/>
+              </w:rPr>
+              <w:t>aOR</w:t>
+            </w:r>
+            <w:proofErr w:type="spellEnd"/>
+            <w:r>
+              <w:rPr>
+                <w:sz w:val="20"/>
+                <w:szCs w:val="20"/>
+              </w:rPr>
+              <w:t xml:space="preserve"> = 1.17 (0.99, 1.38)</w:t>
+            </w:r>
+          </w:p>
+        </w:tc>
+        <w:tc>
+          <w:tcPr>
+            <w:tcW w:w="2058" w:type="dxa"/>
+          </w:tcPr>
+          <w:p>
+            <w:pPr>
+              <w:rPr>
+                <w:sz w:val="20"/>
+                <w:szCs w:val="20"/>
+              </w:rPr>
+            </w:pPr>
+          </w:p>
+        </w:tc>
+        <w:tc>
+          <w:tcPr>
+            <w:tcW w:w="6801" w:type="dxa"/>
+          </w:tcPr>
+          <w:p>
+            <w:pPr>
+              <w:rPr>
+                <w:color w:val="000000"/>
+                <w:sz w:val="20"/>
+                <w:szCs w:val="20"/>
+                <w:shd w:val="clear" w:color="auto" w:fill="DEE8FF"/>
+              </w:rPr>
+            </w:pPr>
+            <w:r>
+              <w:rPr>
+                <w:color w:val="000000"/>
+                <w:sz w:val="20"/>
+                <w:szCs w:val="20"/>
+                <w:shd w:val="clear" w:color="auto" w:fill="DEE8FF"/>
+              </w:rPr>
+              <w:t xml:space="preserve">Hebert 2020. “Impact of the COVID-19 pandemic on healthcare workers risk of infection and outcomes in a large integrated health system.” </w:t>
+            </w:r>
+          </w:p>
+        </w:tc>
+      </w:tr>
+      <w:tr>
+        <w:tc>
+          <w:tcPr>
+            <w:tcW w:w="2103" w:type="dxa"/>
+          </w:tcPr>
+          <w:p>
+            <w:pPr>
+              <w:rPr>
+                <w:sz w:val="20"/>
+                <w:szCs w:val="20"/>
+              </w:rPr>
+            </w:pPr>
+            <w:r>
+              <w:rPr>
+                <w:sz w:val="20"/>
+                <w:szCs w:val="20"/>
+              </w:rPr>
+              <w:t>Patient Facing Health care workers vs. non-patient facing health care workers</w:t>
+            </w:r>
+          </w:p>
+        </w:tc>
+        <w:tc>
+          <w:tcPr>
+            <w:tcW w:w="1988" w:type="dxa"/>
+          </w:tcPr>
+          <w:p>
+            <w:pPr>
+              <w:rPr>
+                <w:sz w:val="20"/>
+                <w:szCs w:val="20"/>
+              </w:rPr>
+            </w:pPr>
+            <w:proofErr w:type="spellStart"/>
+            <w:r>
+              <w:rPr>
+                <w:sz w:val="20"/>
+                <w:szCs w:val="20"/>
+              </w:rPr>
+              <w:t>aOR</w:t>
+            </w:r>
+            <w:proofErr w:type="spellEnd"/>
+            <w:r>
+              <w:rPr>
+                <w:sz w:val="20"/>
+                <w:szCs w:val="20"/>
+              </w:rPr>
+              <w:t xml:space="preserve"> = 1.60 (1.08 – 3.66)</w:t>
+            </w:r>
+          </w:p>
+        </w:tc>
+        <w:tc>
+          <w:tcPr>
+            <w:tcW w:w="2058" w:type="dxa"/>
+          </w:tcPr>
+          <w:p>
+            <w:pPr>
+              <w:rPr>
+                <w:sz w:val="20"/>
+                <w:szCs w:val="20"/>
+              </w:rPr>
+            </w:pPr>
+          </w:p>
+        </w:tc>
+        <w:tc>
+          <w:tcPr>
+            <w:tcW w:w="6801" w:type="dxa"/>
+          </w:tcPr>
+          <w:p>
+            <w:pPr>
+              <w:rPr>
+                <w:color w:val="000000"/>
+                <w:sz w:val="20"/>
+                <w:szCs w:val="20"/>
+                <w:shd w:val="clear" w:color="auto" w:fill="DEE8FF"/>
+              </w:rPr>
+            </w:pPr>
+            <w:r>
+              <w:rPr>
+                <w:color w:val="000000"/>
+                <w:sz w:val="20"/>
+                <w:szCs w:val="20"/>
+                <w:shd w:val="clear" w:color="auto" w:fill="DEE8FF"/>
+              </w:rPr>
+              <w:t xml:space="preserve">Hebert 2020. “Impact of the COVID-19 pandemic on healthcare workers risk of infection and outcomes in a large integrated health system.” </w:t>
+            </w:r>
+          </w:p>
+        </w:tc>
+      </w:tr>
     </w:tbl>
     <w:p>
       <w:pPr>
@@ -1778,57 +2074,99 @@
           <w:szCs w:val="20"/>
         </w:rPr>
       </w:pPr>
+    </w:p>
+    <w:p>
+      <w:pPr>
+        <w:rPr>
+          <w:sz w:val="20"/>
+          <w:szCs w:val="20"/>
+        </w:rPr>
+      </w:pPr>
+    </w:p>
+    <w:p>
+      <w:pPr>
+        <w:rPr>
+          <w:sz w:val="20"/>
+          <w:szCs w:val="20"/>
+        </w:rPr>
+      </w:pPr>
       <w:r>
         <w:rPr>
-          <w:sz w:val="20"/>
-          <w:szCs w:val="20"/>
-        </w:rPr>
-        <w:t xml:space="preserve">Secondary attack </w:t>
-      </w:r>
-      <w:proofErr w:type="gramStart"/>
-      <w:r>
-        <w:rPr>
-          <w:sz w:val="20"/>
-          <w:szCs w:val="20"/>
-        </w:rPr>
-        <w:t>rate  =</w:t>
-      </w:r>
-      <w:proofErr w:type="gramEnd"/>
-      <w:r>
-        <w:rPr>
-          <w:sz w:val="20"/>
-          <w:szCs w:val="20"/>
-        </w:rPr>
-        <w:t xml:space="preserve"> </w:t>
-      </w:r>
-      <w:r>
-        <w:rPr>
-          <w:color w:val="505050"/>
-          <w:sz w:val="20"/>
-          <w:szCs w:val="20"/>
-          <w:shd w:val="clear" w:color="auto" w:fill="FFFFFF"/>
-        </w:rPr>
-        <w:t>probability that an infected individual will transmit the disease to a susceptible individual)</w:t>
+          <w:b/>
+          <w:bCs/>
+          <w:sz w:val="20"/>
+          <w:szCs w:val="20"/>
+        </w:rPr>
+        <w:t xml:space="preserve">Prevalence of COVID: </w:t>
       </w:r>
     </w:p>
     <w:p>
       <w:pPr>
+        <w:pStyle w:val="ListParagraph"/>
+        <w:numPr>
+          <w:ilvl w:val="0"/>
+          <w:numId w:val="1"/>
+        </w:numPr>
         <w:rPr>
           <w:sz w:val="20"/>
           <w:szCs w:val="20"/>
         </w:rPr>
       </w:pPr>
+      <w:r>
+        <w:rPr>
+          <w:sz w:val="20"/>
+          <w:szCs w:val="20"/>
+        </w:rPr>
+        <w:t xml:space="preserve">Differs significantly over time and by region, good current estimates by U.S. county: </w:t>
+      </w:r>
+      <w:hyperlink r:id="rId12" w:history="1">
+        <w:r>
+          <w:rPr>
+            <w:rStyle w:val="Hyperlink"/>
+            <w:sz w:val="20"/>
+            <w:szCs w:val="20"/>
+          </w:rPr>
+          <w:t>https://www.descarteslabs.com/resources/covid-19-now</w:t>
+        </w:r>
+      </w:hyperlink>
     </w:p>
     <w:p>
       <w:pPr>
+        <w:pStyle w:val="ListParagraph"/>
+        <w:numPr>
+          <w:ilvl w:val="0"/>
+          <w:numId w:val="1"/>
+        </w:numPr>
         <w:rPr>
           <w:sz w:val="20"/>
           <w:szCs w:val="20"/>
         </w:rPr>
       </w:pPr>
+      <w:r>
+        <w:rPr>
+          <w:sz w:val="20"/>
+          <w:szCs w:val="20"/>
+        </w:rPr>
+        <w:t xml:space="preserve">U.S. and global estimates here: </w:t>
+      </w:r>
+      <w:hyperlink r:id="rId13" w:history="1">
+        <w:r>
+          <w:rPr>
+            <w:rStyle w:val="Hyperlink"/>
+            <w:sz w:val="20"/>
+            <w:szCs w:val="20"/>
+          </w:rPr>
+          <w:t>https://covid19-projections.com/</w:t>
+        </w:r>
+      </w:hyperlink>
     </w:p>
     <w:p>
       <w:pPr>
+        <w:pStyle w:val="ListParagraph"/>
+        <w:numPr>
+          <w:ilvl w:val="0"/>
+          <w:numId w:val="1"/>
+        </w:numPr>
         <w:rPr>
           <w:sz w:val="20"/>
           <w:szCs w:val="20"/>
@@ -1896,7 +2234,170 @@
       </w:r>
     </w:p>
   </w:footnote>
+  <w:footnote w:id="1">
+    <w:p>
+      <w:pPr>
+        <w:rPr>
+          <w:sz w:val="20"/>
+          <w:szCs w:val="20"/>
+        </w:rPr>
+      </w:pPr>
+      <w:r>
+        <w:rPr>
+          <w:rStyle w:val="FootnoteReference"/>
+        </w:rPr>
+        <w:footnoteRef/>
+      </w:r>
+      <w:r>
+        <w:t xml:space="preserve"> </w:t>
+      </w:r>
+      <w:r>
+        <w:rPr>
+          <w:sz w:val="20"/>
+          <w:szCs w:val="20"/>
+        </w:rPr>
+        <w:t>Secondary attack rate</w:t>
+      </w:r>
+      <w:r>
+        <w:rPr>
+          <w:sz w:val="20"/>
+          <w:szCs w:val="20"/>
+        </w:rPr>
+        <w:t xml:space="preserve">: the </w:t>
+      </w:r>
+      <w:r>
+        <w:rPr>
+          <w:color w:val="505050"/>
+          <w:sz w:val="20"/>
+          <w:szCs w:val="20"/>
+          <w:shd w:val="clear" w:color="auto" w:fill="FFFFFF"/>
+        </w:rPr>
+        <w:t>probability that an infected individual will transmit the disease to a susceptible individual</w:t>
+      </w:r>
+    </w:p>
+  </w:footnote>
 </w:footnotes>
+</file>
+
+<file path=word/numbering.xml><?xml version="1.0" encoding="utf-8"?>
+<w:numbering xmlns:wpc="http://schemas.microsoft.com/office/word/2010/wordprocessingCanvas" xmlns:cx="http://schemas.microsoft.com/office/drawing/2014/chartex" xmlns:cx1="http://schemas.microsoft.com/office/drawing/2015/9/8/chartex" xmlns:cx2="http://schemas.microsoft.com/office/drawing/2015/10/21/chartex" xmlns:cx3="http://schemas.microsoft.com/office/drawing/2016/5/9/chartex" xmlns:cx4="http://schemas.microsoft.com/office/drawing/2016/5/10/chartex" xmlns:cx5="http://schemas.microsoft.com/office/drawing/2016/5/11/chartex" xmlns:cx6="http://schemas.microsoft.com/office/drawing/2016/5/12/chartex" xmlns:cx7="http://schemas.microsoft.com/office/drawing/2016/5/13/chartex" xmlns:cx8="http://schemas.microsoft.com/office/drawing/2016/5/14/chartex" xmlns:mc="http://schemas.openxmlformats.org/markup-compatibility/2006" xmlns:aink="http://schemas.microsoft.com/office/drawing/2016/ink" xmlns:am3d="http://schemas.microsoft.com/office/drawing/2017/model3d" xmlns:o="urn:schemas-microsoft-com:office:office" xmlns:r="http://schemas.openxmlformats.org/officeDocument/2006/relationships" xmlns:m="http://schemas.openxmlformats.org/officeDocument/2006/math" xmlns:v="urn:schemas-microsoft-com:vml" xmlns:wp14="http://schemas.microsoft.com/office/word/2010/wordprocessingDrawing" xmlns:wp="http://schemas.openxmlformats.org/drawingml/2006/wordprocessingDrawing" xmlns:w10="urn:schemas-microsoft-com:office:word" xmlns:w="http://schemas.openxmlformats.org/wordprocessingml/2006/main" xmlns:w14="http://schemas.microsoft.com/office/word/2010/wordml" xmlns:w15="http://schemas.microsoft.com/office/word/2012/wordml" xmlns:w16cex="http://schemas.microsoft.com/office/word/2018/wordml/cex" xmlns:w16cid="http://schemas.microsoft.com/office/word/2016/wordml/cid" xmlns:w16="http://schemas.microsoft.com/office/word/2018/wordml" xmlns:w16se="http://schemas.microsoft.com/office/word/2015/wordml/symex" xmlns:wpg="http://schemas.microsoft.com/office/word/2010/wordprocessingGroup" xmlns:wpi="http://schemas.microsoft.com/office/word/2010/wordprocessingInk" xmlns:wne="http://schemas.microsoft.com/office/word/2006/wordml" xmlns:wps="http://schemas.microsoft.com/office/word/2010/wordprocessingShape" mc:Ignorable="w14 w15 w16se w16cid w16 w16cex wp14">
+  <w:abstractNum w:abstractNumId="0" w15:restartNumberingAfterBreak="0">
+    <w:nsid w:val="1F6F2BC9"/>
+    <w:multiLevelType w:val="hybridMultilevel"/>
+    <w:tmpl w:val="F4F04DE4"/>
+    <w:lvl w:ilvl="0" w:tplc="04090001">
+      <w:start w:val="1"/>
+      <w:numFmt w:val="bullet"/>
+      <w:lvlText w:val=""/>
+      <w:lvlJc w:val="left"/>
+      <w:pPr>
+        <w:ind w:left="720" w:hanging="360"/>
+      </w:pPr>
+      <w:rPr>
+        <w:rFonts w:ascii="Symbol" w:hAnsi="Symbol" w:hint="default"/>
+      </w:rPr>
+    </w:lvl>
+    <w:lvl w:ilvl="1" w:tplc="04090003" w:tentative="1">
+      <w:start w:val="1"/>
+      <w:numFmt w:val="bullet"/>
+      <w:lvlText w:val="o"/>
+      <w:lvlJc w:val="left"/>
+      <w:pPr>
+        <w:ind w:left="1440" w:hanging="360"/>
+      </w:pPr>
+      <w:rPr>
+        <w:rFonts w:ascii="Courier New" w:hAnsi="Courier New" w:cs="Courier New" w:hint="default"/>
+      </w:rPr>
+    </w:lvl>
+    <w:lvl w:ilvl="2" w:tplc="04090005" w:tentative="1">
+      <w:start w:val="1"/>
+      <w:numFmt w:val="bullet"/>
+      <w:lvlText w:val=""/>
+      <w:lvlJc w:val="left"/>
+      <w:pPr>
+        <w:ind w:left="2160" w:hanging="360"/>
+      </w:pPr>
+      <w:rPr>
+        <w:rFonts w:ascii="Wingdings" w:hAnsi="Wingdings" w:hint="default"/>
+      </w:rPr>
+    </w:lvl>
+    <w:lvl w:ilvl="3" w:tplc="04090001" w:tentative="1">
+      <w:start w:val="1"/>
+      <w:numFmt w:val="bullet"/>
+      <w:lvlText w:val=""/>
+      <w:lvlJc w:val="left"/>
+      <w:pPr>
+        <w:ind w:left="2880" w:hanging="360"/>
+      </w:pPr>
+      <w:rPr>
+        <w:rFonts w:ascii="Symbol" w:hAnsi="Symbol" w:hint="default"/>
+      </w:rPr>
+    </w:lvl>
+    <w:lvl w:ilvl="4" w:tplc="04090003" w:tentative="1">
+      <w:start w:val="1"/>
+      <w:numFmt w:val="bullet"/>
+      <w:lvlText w:val="o"/>
+      <w:lvlJc w:val="left"/>
+      <w:pPr>
+        <w:ind w:left="3600" w:hanging="360"/>
+      </w:pPr>
+      <w:rPr>
+        <w:rFonts w:ascii="Courier New" w:hAnsi="Courier New" w:cs="Courier New" w:hint="default"/>
+      </w:rPr>
+    </w:lvl>
+    <w:lvl w:ilvl="5" w:tplc="04090005" w:tentative="1">
+      <w:start w:val="1"/>
+      <w:numFmt w:val="bullet"/>
+      <w:lvlText w:val=""/>
+      <w:lvlJc w:val="left"/>
+      <w:pPr>
+        <w:ind w:left="4320" w:hanging="360"/>
+      </w:pPr>
+      <w:rPr>
+        <w:rFonts w:ascii="Wingdings" w:hAnsi="Wingdings" w:hint="default"/>
+      </w:rPr>
+    </w:lvl>
+    <w:lvl w:ilvl="6" w:tplc="04090001" w:tentative="1">
+      <w:start w:val="1"/>
+      <w:numFmt w:val="bullet"/>
+      <w:lvlText w:val=""/>
+      <w:lvlJc w:val="left"/>
+      <w:pPr>
+        <w:ind w:left="5040" w:hanging="360"/>
+      </w:pPr>
+      <w:rPr>
+        <w:rFonts w:ascii="Symbol" w:hAnsi="Symbol" w:hint="default"/>
+      </w:rPr>
+    </w:lvl>
+    <w:lvl w:ilvl="7" w:tplc="04090003" w:tentative="1">
+      <w:start w:val="1"/>
+      <w:numFmt w:val="bullet"/>
+      <w:lvlText w:val="o"/>
+      <w:lvlJc w:val="left"/>
+      <w:pPr>
+        <w:ind w:left="5760" w:hanging="360"/>
+      </w:pPr>
+      <w:rPr>
+        <w:rFonts w:ascii="Courier New" w:hAnsi="Courier New" w:cs="Courier New" w:hint="default"/>
+      </w:rPr>
+    </w:lvl>
+    <w:lvl w:ilvl="8" w:tplc="04090005" w:tentative="1">
+      <w:start w:val="1"/>
+      <w:numFmt w:val="bullet"/>
+      <w:lvlText w:val=""/>
+      <w:lvlJc w:val="left"/>
+      <w:pPr>
+        <w:ind w:left="6480" w:hanging="360"/>
+      </w:pPr>
+      <w:rPr>
+        <w:rFonts w:ascii="Wingdings" w:hAnsi="Wingdings" w:hint="default"/>
+      </w:rPr>
+    </w:lvl>
+  </w:abstractNum>
+  <w:num w:numId="1">
+    <w:abstractNumId w:val="0"/>
+  </w:num>
+</w:numbering>
 </file>
 
 <file path=word/styles.xml><?xml version="1.0" encoding="utf-8"?>
@@ -2447,6 +2948,54 @@
       <w:rFonts w:ascii="Times New Roman" w:eastAsia="Times New Roman" w:hAnsi="Times New Roman" w:cs="Times New Roman"/>
     </w:rPr>
   </w:style>
+  <w:style w:type="paragraph" w:styleId="FootnoteText">
+    <w:name w:val="footnote text"/>
+    <w:basedOn w:val="Normal"/>
+    <w:link w:val="FootnoteTextChar"/>
+    <w:uiPriority w:val="99"/>
+    <w:semiHidden/>
+    <w:unhideWhenUsed/>
+    <w:rsid w:val="00C544EC"/>
+    <w:rPr>
+      <w:sz w:val="20"/>
+      <w:szCs w:val="20"/>
+    </w:rPr>
+  </w:style>
+  <w:style w:type="character" w:customStyle="1" w:styleId="FootnoteTextChar">
+    <w:name w:val="Footnote Text Char"/>
+    <w:basedOn w:val="DefaultParagraphFont"/>
+    <w:link w:val="FootnoteText"/>
+    <w:uiPriority w:val="99"/>
+    <w:semiHidden/>
+    <w:rsid w:val="00C544EC"/>
+    <w:rPr>
+      <w:rFonts w:ascii="Times New Roman" w:eastAsia="Times New Roman" w:hAnsi="Times New Roman" w:cs="Times New Roman"/>
+      <w:sz w:val="20"/>
+      <w:szCs w:val="20"/>
+    </w:rPr>
+  </w:style>
+  <w:style w:type="character" w:styleId="FootnoteReference">
+    <w:name w:val="footnote reference"/>
+    <w:basedOn w:val="DefaultParagraphFont"/>
+    <w:uiPriority w:val="99"/>
+    <w:semiHidden/>
+    <w:unhideWhenUsed/>
+    <w:rsid w:val="00C544EC"/>
+    <w:rPr>
+      <w:vertAlign w:val="superscript"/>
+    </w:rPr>
+  </w:style>
+  <w:style w:type="paragraph" w:styleId="ListParagraph">
+    <w:name w:val="List Paragraph"/>
+    <w:basedOn w:val="Normal"/>
+    <w:uiPriority w:val="34"/>
+    <w:qFormat/>
+    <w:rsid w:val="006C5815"/>
+    <w:pPr>
+      <w:ind w:left="720"/>
+      <w:contextualSpacing/>
+    </w:pPr>
+  </w:style>
 </w:styles>
 </file>
 

</xml_diff>